<commit_message>
Notes on recent bug
</commit_message>
<xml_diff>
--- a/Idea Notes.docx
+++ b/Idea Notes.docx
@@ -166,7 +166,6 @@
         <w:lastRenderedPageBreak/>
         <w:t xml:space="preserve">To load multiple files in say, a BufferedReader, I must first load each one in their own </w:t>
       </w:r>
-      <w:proofErr w:type="gramStart"/>
       <w:r>
         <w:rPr>
           <w:b/>
@@ -175,11 +174,7 @@
         <w:t>FileInputStream</w:t>
       </w:r>
       <w:r>
-        <w:t>, and</w:t>
-      </w:r>
-      <w:proofErr w:type="gramEnd"/>
-      <w:r>
-        <w:t xml:space="preserve"> combine them via a </w:t>
+        <w:t xml:space="preserve">, and combine them via a </w:t>
       </w:r>
       <w:r>
         <w:rPr>
@@ -212,15 +207,7 @@
         <w:t>along with some charset specification (e.g. UTF-8)</w:t>
       </w:r>
       <w:r>
-        <w:t xml:space="preserve">, which can then be loaded into the </w:t>
-      </w:r>
-      <w:proofErr w:type="gramStart"/>
-      <w:r>
-        <w:t>aforementioned reader</w:t>
-      </w:r>
-      <w:proofErr w:type="gramEnd"/>
-      <w:r>
-        <w:t xml:space="preserve"> (for efficiency). Since this is now a Reader, this can just be passed into the </w:t>
+        <w:t xml:space="preserve">, which can then be loaded into the aforementioned reader (for efficiency). Since this is now a Reader, this can just be passed into the </w:t>
       </w:r>
       <w:r>
         <w:rPr>
@@ -328,15 +315,7 @@
         <w:t xml:space="preserve">unless the design of a SequenceInputStream </w:t>
       </w:r>
       <w:r>
-        <w:t xml:space="preserve">allows this to be done. It is hard to trust outside classes for this naturally. However, as I type this, I realize that </w:t>
-      </w:r>
-      <w:proofErr w:type="gramStart"/>
-      <w:r>
-        <w:t>as long as</w:t>
-      </w:r>
-      <w:proofErr w:type="gramEnd"/>
-      <w:r>
-        <w:t xml:space="preserve"> this class is package-private, this behavior can very well be limited by the package author.</w:t>
+        <w:t>allows this to be done. It is hard to trust outside classes for this naturally. However, as I type this, I realize that as long as this class is package-private, this behavior can very well be limited by the package author.</w:t>
       </w:r>
     </w:p>
     <w:p>
@@ -355,15 +334,7 @@
         <w:t>Inefficient Reloading of Files:</w:t>
       </w:r>
       <w:r>
-        <w:t xml:space="preserve"> I would suspect that for this specific use case, where each file is reloaded N times (N being the number of files used), it is important that we maintain some level of buffering along the way. As such, we </w:t>
-      </w:r>
-      <w:proofErr w:type="gramStart"/>
-      <w:r>
-        <w:t>have motivation</w:t>
-      </w:r>
-      <w:proofErr w:type="gramEnd"/>
-      <w:r>
-        <w:t xml:space="preserve">, at least if we want to load an arbitrary number of projects into </w:t>
+        <w:t xml:space="preserve"> I would suspect that for this specific use case, where each file is reloaded N times (N being the number of files used), it is important that we maintain some level of buffering along the way. As such, we have motivation, at least if we want to load an arbitrary number of projects into </w:t>
       </w:r>
       <w:r>
         <w:t>a byte array, which we can recycle (since it is immutable)</w:t>
@@ -377,7 +348,6 @@
           <w:bCs/>
         </w:rPr>
       </w:pPr>
-      <w:bookmarkStart w:id="0" w:name="_GoBack"/>
       <w:r>
         <w:rPr>
           <w:b/>
@@ -386,7 +356,6 @@
         <w:t>GUI Plans</w:t>
       </w:r>
     </w:p>
-    <w:bookmarkEnd w:id="0"/>
     <w:p>
       <w:r>
         <w:t>Best practices for JavaFX</w:t>
@@ -425,8 +394,7 @@
     <w:p>
       <w:pPr>
         <w:rPr>
-          <w:color w:val="0000FF"/>
-          <w:u w:val="single"/>
+          <w:rStyle w:val="Hyperlink"/>
         </w:rPr>
       </w:pPr>
       <w:hyperlink r:id="rId13" w:history="1">
@@ -437,6 +405,29 @@
           <w:t>https://docs.oracle.com/javafx/2/get_started/fxml_tutorial.htm</w:t>
         </w:r>
       </w:hyperlink>
+    </w:p>
+    <w:p>
+      <w:pPr>
+        <w:rPr>
+          <w:rStyle w:val="Hyperlink"/>
+        </w:rPr>
+      </w:pPr>
+    </w:p>
+    <w:p>
+      <w:pPr>
+        <w:rPr>
+          <w:color w:val="0000FF"/>
+          <w:u w:val="single"/>
+        </w:rPr>
+      </w:pPr>
+      <w:r>
+        <w:rPr>
+          <w:rStyle w:val="Hyperlink"/>
+        </w:rPr>
+        <w:t>NOTE:  A Problem with GLOB filters. It would seem that normal glob syntax doesn’t work. For complex paths, a double wildcard is required in front (e.g. **/*.cpp) which is problematic at best.</w:t>
+      </w:r>
+      <w:bookmarkStart w:id="0" w:name="_GoBack"/>
+      <w:bookmarkEnd w:id="0"/>
     </w:p>
     <w:sectPr>
       <w:type w:val="continuous"/>

</xml_diff>

<commit_message>
CHANGE: Added information on Prest, a software metric tool
</commit_message>
<xml_diff>
--- a/Idea Notes.docx
+++ b/Idea Notes.docx
@@ -416,18 +416,103 @@
     <w:p>
       <w:pPr>
         <w:rPr>
-          <w:color w:val="0000FF"/>
-          <w:u w:val="single"/>
-        </w:rPr>
-      </w:pPr>
-      <w:r>
-        <w:rPr>
           <w:rStyle w:val="Hyperlink"/>
         </w:rPr>
+      </w:pPr>
+      <w:r>
+        <w:rPr>
+          <w:rStyle w:val="Hyperlink"/>
+        </w:rPr>
         <w:t>NOTE:  A Problem with GLOB filters. It would seem that normal glob syntax doesn’t work. For complex paths, a double wildcard is required in front (e.g. **/*.cpp) which is problematic at best.</w:t>
+      </w:r>
+    </w:p>
+    <w:p>
+      <w:pPr>
+        <w:rPr>
+          <w:rStyle w:val="Hyperlink"/>
+        </w:rPr>
+      </w:pPr>
+    </w:p>
+    <w:p>
+      <w:pPr>
+        <w:rPr>
+          <w:rStyle w:val="Hyperlink"/>
+          <w:color w:val="auto"/>
+          <w:u w:val="none"/>
+        </w:rPr>
+      </w:pPr>
+      <w:r>
+        <w:rPr>
+          <w:rStyle w:val="Hyperlink"/>
+          <w:color w:val="auto"/>
+          <w:u w:val="none"/>
+        </w:rPr>
+        <w:t>I was in the middle of implementing software metrics when I stumbled upon a working program that might be able to do this task for me.</w:t>
+      </w:r>
+    </w:p>
+    <w:p>
+      <w:pPr>
+        <w:rPr>
+          <w:rStyle w:val="Hyperlink"/>
+          <w:b/>
+          <w:bCs/>
+          <w:color w:val="auto"/>
+          <w:u w:val="none"/>
+        </w:rPr>
+      </w:pPr>
+      <w:r>
+        <w:rPr>
+          <w:rStyle w:val="Hyperlink"/>
+          <w:b/>
+          <w:bCs/>
+          <w:color w:val="auto"/>
+          <w:u w:val="none"/>
+        </w:rPr>
+        <w:t>CMTJava</w:t>
+      </w:r>
+    </w:p>
+    <w:p>
+      <w:hyperlink r:id="rId14" w:history="1">
+        <w:r>
+          <w:rPr>
+            <w:rStyle w:val="Hyperlink"/>
+            <w:color w:val="auto"/>
+            <w:u w:val="none"/>
+          </w:rPr>
+          <w:t>http://www.testwell.fi/cmtjdesc.html</w:t>
+        </w:r>
+      </w:hyperlink>
+    </w:p>
+    <w:p>
+      <w:r>
+        <w:lastRenderedPageBreak/>
+        <w:t xml:space="preserve">I have found another (albeit deprecated) metric tool called </w:t>
+      </w:r>
+      <w:r>
+        <w:rPr>
+          <w:b/>
+          <w:bCs/>
+        </w:rPr>
+        <w:t>Prest.</w:t>
+      </w:r>
+      <w:r>
+        <w:t xml:space="preserve"> I put it in a folder on the LopezMOSS GIT</w:t>
+      </w:r>
+    </w:p>
+    <w:p>
+      <w:r>
+        <w:t>I have just run Prest and it works like a charm. However, there is no means of saving the table so I will just re-do it on demand.</w:t>
       </w:r>
       <w:bookmarkStart w:id="0" w:name="_GoBack"/>
       <w:bookmarkEnd w:id="0"/>
+    </w:p>
+    <w:p>
+      <w:pPr>
+        <w:rPr>
+          <w:b/>
+          <w:bCs/>
+        </w:rPr>
+      </w:pPr>
     </w:p>
     <w:sectPr>
       <w:type w:val="continuous"/>

</xml_diff>